<commit_message>
Updated almost all files
I changed the mistakes in the documents.
</commit_message>
<xml_diff>
--- a/Documenten/Vastgelegd/Contacten_lijst.docx
+++ b/Documenten/Vastgelegd/Contacten_lijst.docx
@@ -661,8 +661,19 @@
                 <w:sz w:val="28"/>
                 <w:szCs w:val="28"/>
               </w:rPr>
-              <w:t>Bijlage bij: De gokkers</w:t>
+              <w:t xml:space="preserve">Bijlage bij: </w:t>
             </w:r>
+            <w:r>
+              <w:rPr>
+                <w:rFonts w:ascii="Arial" w:hAnsi="Arial" w:cs="Arial"/>
+                <w:b/>
+                <w:sz w:val="28"/>
+                <w:szCs w:val="28"/>
+              </w:rPr>
+              <w:t>project Fifa</w:t>
+            </w:r>
+            <w:bookmarkStart w:id="0" w:name="_GoBack"/>
+            <w:bookmarkEnd w:id="0"/>
           </w:p>
         </w:tc>
         <w:tc>
@@ -736,16 +747,16 @@
                 <w:lang w:val="nl-NL"/>
               </w:rPr>
             </w:pPr>
-            <w:bookmarkStart w:id="0" w:name="_Toc410937001"/>
-            <w:bookmarkStart w:id="1" w:name="_Toc410937183"/>
+            <w:bookmarkStart w:id="1" w:name="_Toc410937001"/>
+            <w:bookmarkStart w:id="2" w:name="_Toc410937183"/>
             <w:r>
               <w:rPr>
                 <w:lang w:val="nl-NL"/>
               </w:rPr>
               <w:t>Bereikbaarheidslijst project</w:t>
             </w:r>
-            <w:bookmarkEnd w:id="0"/>
             <w:bookmarkEnd w:id="1"/>
+            <w:bookmarkEnd w:id="2"/>
             <w:r>
               <w:rPr>
                 <w:lang w:val="nl-NL"/>
@@ -2604,6 +2615,7 @@
   </w:compat>
   <w:rsids>
     <w:rsidRoot w:val="00D60912"/>
+    <w:rsid w:val="001B5CEF"/>
     <w:rsid w:val="003449F5"/>
     <w:rsid w:val="004742CD"/>
     <w:rsid w:val="008056A2"/>

</xml_diff>